<commit_message>
Added papers and related work
</commit_message>
<xml_diff>
--- a/assembly/ErrorDetectionPapers/RelatedWorkSensorlessManip.docx
+++ b/assembly/ErrorDetectionPapers/RelatedWorkSensorlessManip.docx
@@ -282,6 +282,51 @@
           <w:szCs w:val="24"/>
         </w:rPr>
         <w:t xml:space="preserve"> We also aim to develop layouts which are controlled globally.</w:t>
+      </w:r>
+    </w:p>
+    <w:p>
+      <w:pPr>
+        <w:pStyle w:val="ListParagraph"/>
+        <w:rPr>
+          <w:rFonts w:ascii="Times New Roman" w:hAnsi="Times New Roman" w:cs="Times New Roman"/>
+          <w:color w:val="000000" w:themeColor="text1"/>
+          <w:sz w:val="24"/>
+          <w:szCs w:val="24"/>
+        </w:rPr>
+      </w:pPr>
+      <w:r>
+        <w:rPr>
+          <w:rFonts w:ascii="Times New Roman" w:hAnsi="Times New Roman" w:cs="Times New Roman"/>
+          <w:color w:val="000000" w:themeColor="text1"/>
+          <w:sz w:val="24"/>
+          <w:szCs w:val="24"/>
+          <w:shd w:val="clear" w:color="auto" w:fill="FFFFFF"/>
+        </w:rPr>
+        <w:t>Vibratory feeders use both vibration and </w:t>
+      </w:r>
+      <w:hyperlink r:id="rId5" w:tooltip="Gravity" w:history="1">
+        <w:r>
+          <w:rPr>
+            <w:rStyle w:val="Hyperlink"/>
+            <w:rFonts w:ascii="Times New Roman" w:hAnsi="Times New Roman" w:cs="Times New Roman"/>
+            <w:color w:val="000000" w:themeColor="text1"/>
+            <w:sz w:val="24"/>
+            <w:szCs w:val="24"/>
+            <w:u w:val="none"/>
+            <w:shd w:val="clear" w:color="auto" w:fill="FFFFFF"/>
+          </w:rPr>
+          <w:t>gravity</w:t>
+        </w:r>
+      </w:hyperlink>
+      <w:r>
+        <w:rPr>
+          <w:rFonts w:ascii="Times New Roman" w:hAnsi="Times New Roman" w:cs="Times New Roman"/>
+          <w:color w:val="000000" w:themeColor="text1"/>
+          <w:sz w:val="24"/>
+          <w:szCs w:val="24"/>
+          <w:shd w:val="clear" w:color="auto" w:fill="FFFFFF"/>
+        </w:rPr>
+        <w:t> to move material. Gravity is used to determine the direction, either down, or down and to a side, and then vibration is used to move the material.</w:t>
       </w:r>
     </w:p>
     <w:p>
@@ -462,7 +507,7 @@
                     </pic:cNvPicPr>
                   </pic:nvPicPr>
                   <pic:blipFill>
-                    <a:blip r:embed="rId5">
+                    <a:blip r:embed="rId6">
                       <a:extLst>
                         <a:ext uri="{28A0092B-C50C-407E-A947-70E740481C1C}">
                           <a14:useLocalDpi xmlns:a14="http://schemas.microsoft.com/office/drawing/2010/main" val="0"/>
@@ -574,7 +619,16 @@
           <w:sz w:val="24"/>
           <w:szCs w:val="24"/>
         </w:rPr>
-        <w:t>This paper involves a lot of geometry of the parts and is primarily aimed at proposing a theory for representing part tolerance information in the computerized geometric modeling systems</w:t>
+        <w:t xml:space="preserve">This paper involves a lot of geometry of the parts and is primarily aimed at proposing a theory for representing part tolerance information in the computerized geometric </w:t>
+      </w:r>
+      <w:r>
+        <w:rPr>
+          <w:rFonts w:ascii="Times New Roman" w:hAnsi="Times New Roman" w:cs="Times New Roman"/>
+          <w:sz w:val="24"/>
+          <w:szCs w:val="24"/>
+        </w:rPr>
+        <w:lastRenderedPageBreak/>
+        <w:t>modeling systems</w:t>
       </w:r>
       <w:r>
         <w:rPr>
@@ -624,7 +678,6 @@
           <w:sz w:val="24"/>
           <w:szCs w:val="24"/>
         </w:rPr>
-        <w:lastRenderedPageBreak/>
         <w:t xml:space="preserve">This theory still needs to be tested for its effectiveness in industrial applications and assembly planning. </w:t>
       </w:r>
     </w:p>
@@ -662,7 +715,7 @@
                     </pic:cNvPicPr>
                   </pic:nvPicPr>
                   <pic:blipFill>
-                    <a:blip r:embed="rId6">
+                    <a:blip r:embed="rId7">
                       <a:extLst>
                         <a:ext uri="{28A0092B-C50C-407E-A947-70E740481C1C}">
                           <a14:useLocalDpi xmlns:a14="http://schemas.microsoft.com/office/drawing/2010/main" val="0"/>
@@ -693,8 +746,6 @@
           </wp:inline>
         </w:drawing>
       </w:r>
-      <w:bookmarkStart w:id="0" w:name="_GoBack"/>
-      <w:bookmarkEnd w:id="0"/>
     </w:p>
     <w:p>
       <w:pPr>
@@ -879,32 +930,269 @@
         </w:rPr>
         <w:t>ith Nature</w:t>
       </w:r>
-    </w:p>
-    <w:p>
-      <w:pPr>
-        <w:pStyle w:val="ListParagraph"/>
-        <w:rPr>
-          <w:rFonts w:ascii="Times New Roman" w:hAnsi="Times New Roman" w:cs="Times New Roman"/>
-          <w:sz w:val="24"/>
-          <w:szCs w:val="24"/>
-        </w:rPr>
-      </w:pPr>
-      <w:r>
-        <w:rPr>
-          <w:rFonts w:ascii="Times New Roman" w:hAnsi="Times New Roman" w:cs="Times New Roman"/>
-          <w:sz w:val="24"/>
-          <w:szCs w:val="24"/>
-        </w:rPr>
-        <w:t>Reading pending</w:t>
-      </w:r>
-      <w:r>
-        <w:rPr>
-          <w:rFonts w:ascii="Times New Roman" w:hAnsi="Times New Roman" w:cs="Times New Roman"/>
-          <w:sz w:val="24"/>
-          <w:szCs w:val="24"/>
-        </w:rPr>
-        <w:t>. I will update this document after I’ve read this paper</w:t>
-      </w:r>
+      <w:r>
+        <w:rPr>
+          <w:rFonts w:ascii="Times New Roman" w:hAnsi="Times New Roman" w:cs="Times New Roman"/>
+          <w:b/>
+          <w:sz w:val="24"/>
+          <w:szCs w:val="24"/>
+        </w:rPr>
+        <w:t xml:space="preserve"> (Paper 40)</w:t>
+      </w:r>
+    </w:p>
+    <w:p>
+      <w:pPr>
+        <w:pStyle w:val="ListParagraph"/>
+        <w:rPr>
+          <w:rFonts w:ascii="Times New Roman" w:hAnsi="Times New Roman" w:cs="Times New Roman"/>
+          <w:b/>
+          <w:sz w:val="24"/>
+          <w:szCs w:val="24"/>
+        </w:rPr>
+      </w:pPr>
+      <w:r>
+        <w:rPr>
+          <w:rFonts w:ascii="Times New Roman" w:hAnsi="Times New Roman" w:cs="Times New Roman"/>
+          <w:b/>
+          <w:noProof/>
+          <w:sz w:val="24"/>
+          <w:szCs w:val="24"/>
+        </w:rPr>
+        <w:drawing>
+          <wp:inline distT="0" distB="0" distL="0" distR="0">
+            <wp:extent cx="5859780" cy="2926080"/>
+            <wp:effectExtent l="0" t="0" r="7620" b="7620"/>
+            <wp:docPr id="3" name="Picture 3"/>
+            <wp:cNvGraphicFramePr>
+              <a:graphicFrameLocks xmlns:a="http://schemas.openxmlformats.org/drawingml/2006/main" noChangeAspect="1"/>
+            </wp:cNvGraphicFramePr>
+            <a:graphic xmlns:a="http://schemas.openxmlformats.org/drawingml/2006/main">
+              <a:graphicData uri="http://schemas.openxmlformats.org/drawingml/2006/picture">
+                <pic:pic xmlns:pic="http://schemas.openxmlformats.org/drawingml/2006/picture">
+                  <pic:nvPicPr>
+                    <pic:cNvPr id="0" name="Picture 1"/>
+                    <pic:cNvPicPr>
+                      <a:picLocks noChangeAspect="1" noChangeArrowheads="1"/>
+                    </pic:cNvPicPr>
+                  </pic:nvPicPr>
+                  <pic:blipFill>
+                    <a:blip r:embed="rId8">
+                      <a:extLst>
+                        <a:ext uri="{28A0092B-C50C-407E-A947-70E740481C1C}">
+                          <a14:useLocalDpi xmlns:a14="http://schemas.microsoft.com/office/drawing/2010/main" val="0"/>
+                        </a:ext>
+                      </a:extLst>
+                    </a:blip>
+                    <a:srcRect/>
+                    <a:stretch>
+                      <a:fillRect/>
+                    </a:stretch>
+                  </pic:blipFill>
+                  <pic:spPr bwMode="auto">
+                    <a:xfrm>
+                      <a:off x="0" y="0"/>
+                      <a:ext cx="5859780" cy="2926080"/>
+                    </a:xfrm>
+                    <a:prstGeom prst="rect">
+                      <a:avLst/>
+                    </a:prstGeom>
+                    <a:noFill/>
+                    <a:ln>
+                      <a:noFill/>
+                    </a:ln>
+                  </pic:spPr>
+                </pic:pic>
+              </a:graphicData>
+            </a:graphic>
+          </wp:inline>
+        </w:drawing>
+      </w:r>
+    </w:p>
+    <w:p>
+      <w:pPr>
+        <w:pStyle w:val="ListParagraph"/>
+        <w:rPr>
+          <w:rFonts w:ascii="Times New Roman" w:hAnsi="Times New Roman" w:cs="Times New Roman"/>
+          <w:sz w:val="24"/>
+          <w:szCs w:val="24"/>
+        </w:rPr>
+      </w:pPr>
+      <w:r>
+        <w:rPr>
+          <w:rFonts w:ascii="Times New Roman" w:hAnsi="Times New Roman" w:cs="Times New Roman"/>
+          <w:sz w:val="24"/>
+          <w:szCs w:val="24"/>
+        </w:rPr>
+        <w:lastRenderedPageBreak/>
+        <w:t>The robot choses the motor signal and the nature choses the sensor signal.</w:t>
+      </w:r>
+    </w:p>
+    <w:p>
+      <w:pPr>
+        <w:pStyle w:val="ListParagraph"/>
+        <w:rPr>
+          <w:rFonts w:ascii="Times New Roman" w:hAnsi="Times New Roman" w:cs="Times New Roman"/>
+          <w:sz w:val="24"/>
+          <w:szCs w:val="24"/>
+        </w:rPr>
+      </w:pPr>
+      <w:r>
+        <w:rPr>
+          <w:rFonts w:ascii="Times New Roman" w:hAnsi="Times New Roman" w:cs="Times New Roman"/>
+          <w:sz w:val="24"/>
+          <w:szCs w:val="24"/>
+        </w:rPr>
+        <w:t>Planners for two different tasks: Tray tilting and squeeze grasping</w:t>
+      </w:r>
+      <w:r>
+        <w:rPr>
+          <w:rFonts w:ascii="Times New Roman" w:hAnsi="Times New Roman" w:cs="Times New Roman"/>
+          <w:sz w:val="24"/>
+          <w:szCs w:val="24"/>
+        </w:rPr>
+        <w:t>.</w:t>
+      </w:r>
+    </w:p>
+    <w:p>
+      <w:pPr>
+        <w:pStyle w:val="ListParagraph"/>
+        <w:numPr>
+          <w:ilvl w:val="0"/>
+          <w:numId w:val="2"/>
+        </w:numPr>
+        <w:rPr>
+          <w:rFonts w:ascii="Times New Roman" w:hAnsi="Times New Roman" w:cs="Times New Roman"/>
+          <w:sz w:val="24"/>
+          <w:szCs w:val="24"/>
+        </w:rPr>
+      </w:pPr>
+      <w:r>
+        <w:rPr>
+          <w:rFonts w:ascii="Times New Roman" w:hAnsi="Times New Roman" w:cs="Times New Roman"/>
+          <w:b/>
+          <w:sz w:val="24"/>
+          <w:szCs w:val="24"/>
+        </w:rPr>
+        <w:t xml:space="preserve">Differences: </w:t>
+      </w:r>
+      <w:r>
+        <w:rPr>
+          <w:rFonts w:ascii="Times New Roman" w:hAnsi="Times New Roman" w:cs="Times New Roman"/>
+          <w:sz w:val="24"/>
+          <w:szCs w:val="24"/>
+        </w:rPr>
+        <w:t xml:space="preserve">They are using a sensor for tray orienting and grasping tasks. We want to do sensor-less error detection. </w:t>
+      </w:r>
+    </w:p>
+    <w:p>
+      <w:pPr>
+        <w:pStyle w:val="ListParagraph"/>
+        <w:numPr>
+          <w:ilvl w:val="0"/>
+          <w:numId w:val="2"/>
+        </w:numPr>
+        <w:rPr>
+          <w:rFonts w:ascii="Times New Roman" w:hAnsi="Times New Roman" w:cs="Times New Roman"/>
+          <w:color w:val="000000" w:themeColor="text1"/>
+          <w:sz w:val="24"/>
+          <w:szCs w:val="24"/>
+        </w:rPr>
+      </w:pPr>
+      <w:r>
+        <w:rPr>
+          <w:rFonts w:ascii="Times New Roman" w:hAnsi="Times New Roman" w:cs="Times New Roman"/>
+          <w:b/>
+          <w:sz w:val="24"/>
+          <w:szCs w:val="24"/>
+        </w:rPr>
+        <w:t>Similarities:</w:t>
+      </w:r>
+      <w:r>
+        <w:rPr>
+          <w:rFonts w:ascii="Times New Roman" w:hAnsi="Times New Roman" w:cs="Times New Roman"/>
+          <w:b/>
+          <w:sz w:val="24"/>
+          <w:szCs w:val="24"/>
+        </w:rPr>
+        <w:t xml:space="preserve"> </w:t>
+      </w:r>
+      <w:r>
+        <w:rPr>
+          <w:rFonts w:ascii="Times New Roman" w:hAnsi="Times New Roman" w:cs="Times New Roman"/>
+          <w:sz w:val="24"/>
+          <w:szCs w:val="24"/>
+        </w:rPr>
+        <w:t>None</w:t>
+      </w:r>
+      <w:r>
+        <w:rPr>
+          <w:rFonts w:ascii="Times New Roman" w:hAnsi="Times New Roman" w:cs="Times New Roman"/>
+          <w:sz w:val="24"/>
+          <w:szCs w:val="24"/>
+        </w:rPr>
+        <w:t xml:space="preserve">. </w:t>
+      </w:r>
+    </w:p>
+    <w:p>
+      <w:pPr>
+        <w:pStyle w:val="ListParagraph"/>
+        <w:numPr>
+          <w:ilvl w:val="0"/>
+          <w:numId w:val="2"/>
+        </w:numPr>
+        <w:rPr>
+          <w:rFonts w:ascii="Times New Roman" w:hAnsi="Times New Roman" w:cs="Times New Roman"/>
+          <w:sz w:val="24"/>
+          <w:szCs w:val="24"/>
+        </w:rPr>
+      </w:pPr>
+      <w:r>
+        <w:rPr>
+          <w:rFonts w:ascii="Times New Roman" w:hAnsi="Times New Roman" w:cs="Times New Roman"/>
+          <w:b/>
+          <w:sz w:val="24"/>
+          <w:szCs w:val="24"/>
+        </w:rPr>
+        <w:t>Ideas we can use:</w:t>
+      </w:r>
+      <w:r>
+        <w:rPr>
+          <w:rFonts w:ascii="Times New Roman" w:hAnsi="Times New Roman" w:cs="Times New Roman"/>
+          <w:b/>
+          <w:sz w:val="24"/>
+          <w:szCs w:val="24"/>
+        </w:rPr>
+        <w:t xml:space="preserve"> </w:t>
+      </w:r>
+      <w:r>
+        <w:rPr>
+          <w:rFonts w:ascii="Times New Roman" w:hAnsi="Times New Roman" w:cs="Times New Roman"/>
+          <w:sz w:val="24"/>
+          <w:szCs w:val="24"/>
+        </w:rPr>
+        <w:t xml:space="preserve">For our problem of error detection or part sorting we don’t need to do a tree search. </w:t>
+      </w:r>
+    </w:p>
+    <w:p>
+      <w:pPr>
+        <w:pStyle w:val="ListParagraph"/>
+        <w:rPr>
+          <w:rFonts w:ascii="Times New Roman" w:hAnsi="Times New Roman" w:cs="Times New Roman"/>
+          <w:b/>
+          <w:sz w:val="24"/>
+          <w:szCs w:val="24"/>
+        </w:rPr>
+      </w:pPr>
+    </w:p>
+    <w:p>
+      <w:pPr>
+        <w:pStyle w:val="ListParagraph"/>
+        <w:rPr>
+          <w:rFonts w:ascii="Times New Roman" w:hAnsi="Times New Roman" w:cs="Times New Roman"/>
+          <w:sz w:val="24"/>
+          <w:szCs w:val="24"/>
+        </w:rPr>
+      </w:pPr>
     </w:p>
     <w:p>
       <w:pPr>
@@ -940,16 +1228,1222 @@
           <w:sz w:val="24"/>
           <w:szCs w:val="24"/>
         </w:rPr>
-        <w:t>: Pending</w:t>
-      </w:r>
-      <w:r>
-        <w:rPr>
-          <w:rFonts w:ascii="Times New Roman" w:hAnsi="Times New Roman" w:cs="Times New Roman"/>
+        <w:t>:</w:t>
+      </w:r>
+    </w:p>
+    <w:p>
+      <w:pPr>
+        <w:pStyle w:val="ListParagraph"/>
+        <w:rPr>
+          <w:rFonts w:ascii="Times New Roman" w:hAnsi="Times New Roman" w:cs="Times New Roman"/>
+          <w:sz w:val="24"/>
+          <w:szCs w:val="24"/>
+        </w:rPr>
+      </w:pPr>
+      <w:hyperlink r:id="rId9" w:history="1">
+        <w:r>
+          <w:rPr>
+            <w:rStyle w:val="Hyperlink"/>
+            <w:rFonts w:ascii="Times New Roman" w:hAnsi="Times New Roman" w:cs="Times New Roman"/>
+            <w:sz w:val="24"/>
+            <w:szCs w:val="24"/>
+          </w:rPr>
+          <w:t>http://ieeexplore.ieee.org/abstract/document/503878/</w:t>
+        </w:r>
+      </w:hyperlink>
+    </w:p>
+    <w:p>
+      <w:pPr>
+        <w:pStyle w:val="ListParagraph"/>
+        <w:rPr>
+          <w:rFonts w:ascii="Times New Roman" w:hAnsi="Times New Roman" w:cs="Times New Roman"/>
+          <w:sz w:val="24"/>
+          <w:szCs w:val="24"/>
+        </w:rPr>
+      </w:pPr>
+      <w:r>
+        <w:rPr>
+          <w:rFonts w:ascii="Times New Roman" w:hAnsi="Times New Roman" w:cs="Times New Roman"/>
+          <w:sz w:val="24"/>
+          <w:szCs w:val="24"/>
+        </w:rPr>
+        <w:t>Automated Design of Part Feeders using Genetic Algorithm</w:t>
+      </w:r>
+    </w:p>
+    <w:p>
+      <w:pPr>
+        <w:pStyle w:val="ListParagraph"/>
+        <w:rPr>
+          <w:rFonts w:ascii="Times New Roman" w:hAnsi="Times New Roman" w:cs="Times New Roman"/>
+          <w:sz w:val="24"/>
+          <w:szCs w:val="24"/>
+        </w:rPr>
+      </w:pPr>
+    </w:p>
+    <w:p>
+      <w:pPr>
+        <w:autoSpaceDE w:val="0"/>
+        <w:autoSpaceDN w:val="0"/>
+        <w:adjustRightInd w:val="0"/>
+        <w:spacing w:after="0" w:line="240" w:lineRule="auto"/>
+        <w:rPr>
+          <w:rFonts w:ascii="Times New Roman" w:hAnsi="Times New Roman" w:cs="Times New Roman"/>
+          <w:sz w:val="24"/>
+          <w:szCs w:val="24"/>
+        </w:rPr>
+      </w:pPr>
+      <w:r>
+        <w:rPr>
+          <w:rFonts w:ascii="Times New Roman" w:hAnsi="Times New Roman" w:cs="Times New Roman"/>
+          <w:sz w:val="24"/>
+          <w:szCs w:val="24"/>
+        </w:rPr>
+        <w:t xml:space="preserve">           </w:t>
+      </w:r>
+      <w:r>
+        <w:rPr>
+          <w:rFonts w:ascii="Times New Roman" w:hAnsi="Times New Roman" w:cs="Times New Roman"/>
+          <w:sz w:val="24"/>
+          <w:szCs w:val="24"/>
+        </w:rPr>
+        <w:t>K.-F. Bohringer, V. Bhatt, B. R. Donald, and</w:t>
+      </w:r>
+    </w:p>
+    <w:p>
+      <w:pPr>
+        <w:autoSpaceDE w:val="0"/>
+        <w:autoSpaceDN w:val="0"/>
+        <w:adjustRightInd w:val="0"/>
+        <w:spacing w:after="0" w:line="240" w:lineRule="auto"/>
+        <w:rPr>
+          <w:rFonts w:ascii="Times New Roman" w:hAnsi="Times New Roman" w:cs="Times New Roman"/>
+          <w:sz w:val="24"/>
+          <w:szCs w:val="24"/>
+        </w:rPr>
+      </w:pPr>
+      <w:r>
+        <w:rPr>
+          <w:rFonts w:ascii="Times New Roman" w:hAnsi="Times New Roman" w:cs="Times New Roman"/>
+          <w:sz w:val="24"/>
+          <w:szCs w:val="24"/>
+        </w:rPr>
+        <w:t xml:space="preserve">           </w:t>
+      </w:r>
+      <w:r>
+        <w:rPr>
+          <w:rFonts w:ascii="Times New Roman" w:hAnsi="Times New Roman" w:cs="Times New Roman"/>
+          <w:sz w:val="24"/>
+          <w:szCs w:val="24"/>
+        </w:rPr>
+        <w:t>K. Goldberg. Algorithms for sensorless manipulation</w:t>
+      </w:r>
+    </w:p>
+    <w:p>
+      <w:pPr>
+        <w:rPr>
+          <w:rFonts w:ascii="Times New Roman" w:hAnsi="Times New Roman" w:cs="Times New Roman"/>
+          <w:sz w:val="24"/>
+          <w:szCs w:val="24"/>
+        </w:rPr>
+      </w:pPr>
+      <w:r>
+        <w:rPr>
+          <w:rFonts w:ascii="Times New Roman" w:hAnsi="Times New Roman" w:cs="Times New Roman"/>
+          <w:sz w:val="24"/>
+          <w:szCs w:val="24"/>
+        </w:rPr>
+        <w:t xml:space="preserve">           </w:t>
+      </w:r>
+      <w:r>
+        <w:rPr>
+          <w:rFonts w:ascii="Times New Roman" w:hAnsi="Times New Roman" w:cs="Times New Roman"/>
+          <w:sz w:val="24"/>
+          <w:szCs w:val="24"/>
+        </w:rPr>
+        <w:t>using a vibrating surface. Algorithmica, 26(3), 2000.</w:t>
+      </w:r>
+    </w:p>
+    <w:p>
+      <w:pPr>
+        <w:rPr>
+          <w:rFonts w:ascii="Times New Roman" w:hAnsi="Times New Roman" w:cs="Times New Roman"/>
+          <w:sz w:val="24"/>
+          <w:szCs w:val="24"/>
+        </w:rPr>
+      </w:pPr>
+    </w:p>
+    <w:p>
+      <w:pPr>
+        <w:autoSpaceDE w:val="0"/>
+        <w:autoSpaceDN w:val="0"/>
+        <w:adjustRightInd w:val="0"/>
+        <w:spacing w:after="0" w:line="240" w:lineRule="auto"/>
+        <w:rPr>
+          <w:rFonts w:ascii="Times New Roman" w:hAnsi="Times New Roman" w:cs="Times New Roman"/>
+          <w:sz w:val="24"/>
+          <w:szCs w:val="24"/>
+        </w:rPr>
+      </w:pPr>
+      <w:r>
+        <w:rPr>
+          <w:rFonts w:ascii="Times New Roman" w:hAnsi="Times New Roman" w:cs="Times New Roman"/>
+          <w:sz w:val="24"/>
+          <w:szCs w:val="24"/>
+        </w:rPr>
+        <w:t xml:space="preserve">          </w:t>
+      </w:r>
+      <w:r>
+        <w:rPr>
+          <w:rFonts w:ascii="Times New Roman" w:hAnsi="Times New Roman" w:cs="Times New Roman"/>
+          <w:sz w:val="24"/>
+          <w:szCs w:val="24"/>
+        </w:rPr>
+        <w:t>R. C. Brost and K. Y. Goldberg. A complete</w:t>
+      </w:r>
+    </w:p>
+    <w:p>
+      <w:pPr>
+        <w:autoSpaceDE w:val="0"/>
+        <w:autoSpaceDN w:val="0"/>
+        <w:adjustRightInd w:val="0"/>
+        <w:spacing w:after="0" w:line="240" w:lineRule="auto"/>
+        <w:rPr>
+          <w:rFonts w:ascii="Times New Roman" w:hAnsi="Times New Roman" w:cs="Times New Roman"/>
+          <w:sz w:val="24"/>
+          <w:szCs w:val="24"/>
+        </w:rPr>
+      </w:pPr>
+      <w:r>
+        <w:rPr>
+          <w:rFonts w:ascii="Times New Roman" w:hAnsi="Times New Roman" w:cs="Times New Roman"/>
+          <w:sz w:val="24"/>
+          <w:szCs w:val="24"/>
+        </w:rPr>
+        <w:t xml:space="preserve">          algorithm for designing planar fi</w:t>
+      </w:r>
+      <w:r>
+        <w:rPr>
+          <w:rFonts w:ascii="Times New Roman" w:hAnsi="Times New Roman" w:cs="Times New Roman"/>
+          <w:sz w:val="24"/>
+          <w:szCs w:val="24"/>
+        </w:rPr>
+        <w:t>xtures using modular</w:t>
+      </w:r>
+    </w:p>
+    <w:p>
+      <w:pPr>
+        <w:autoSpaceDE w:val="0"/>
+        <w:autoSpaceDN w:val="0"/>
+        <w:adjustRightInd w:val="0"/>
+        <w:spacing w:after="0" w:line="240" w:lineRule="auto"/>
+        <w:rPr>
+          <w:rFonts w:ascii="Times New Roman" w:hAnsi="Times New Roman" w:cs="Times New Roman"/>
+          <w:sz w:val="24"/>
+          <w:szCs w:val="24"/>
+        </w:rPr>
+      </w:pPr>
+      <w:r>
+        <w:rPr>
+          <w:rFonts w:ascii="Times New Roman" w:hAnsi="Times New Roman" w:cs="Times New Roman"/>
+          <w:sz w:val="24"/>
+          <w:szCs w:val="24"/>
+        </w:rPr>
+        <w:t xml:space="preserve">          </w:t>
+      </w:r>
+      <w:r>
+        <w:rPr>
+          <w:rFonts w:ascii="Times New Roman" w:hAnsi="Times New Roman" w:cs="Times New Roman"/>
+          <w:sz w:val="24"/>
+          <w:szCs w:val="24"/>
+        </w:rPr>
+        <w:t>components. IEEE Transactions on Robotics and</w:t>
+      </w:r>
+    </w:p>
+    <w:p>
+      <w:pPr>
+        <w:rPr>
+          <w:rFonts w:ascii="CMR9" w:hAnsi="CMR9" w:cs="CMR9"/>
+          <w:sz w:val="18"/>
+          <w:szCs w:val="18"/>
+        </w:rPr>
+      </w:pPr>
+      <w:r>
+        <w:rPr>
+          <w:rFonts w:ascii="Times New Roman" w:hAnsi="Times New Roman" w:cs="Times New Roman"/>
+          <w:sz w:val="24"/>
+          <w:szCs w:val="24"/>
+        </w:rPr>
+        <w:t xml:space="preserve">          </w:t>
+      </w:r>
+      <w:r>
+        <w:rPr>
+          <w:rFonts w:ascii="Times New Roman" w:hAnsi="Times New Roman" w:cs="Times New Roman"/>
+          <w:sz w:val="24"/>
+          <w:szCs w:val="24"/>
+        </w:rPr>
+        <w:t>Automation, 12(1):31{46, February 1996</w:t>
+      </w:r>
+      <w:r>
+        <w:rPr>
+          <w:rFonts w:ascii="CMR9" w:hAnsi="CMR9" w:cs="CMR9"/>
+          <w:sz w:val="18"/>
+          <w:szCs w:val="18"/>
+        </w:rPr>
+        <w:t>.</w:t>
+      </w:r>
+    </w:p>
+    <w:p>
+      <w:pPr>
+        <w:rPr>
+          <w:rFonts w:ascii="CMR9" w:hAnsi="CMR9" w:cs="CMR9"/>
+          <w:sz w:val="18"/>
+          <w:szCs w:val="18"/>
+        </w:rPr>
+      </w:pPr>
+    </w:p>
+    <w:p>
+      <w:pPr>
+        <w:autoSpaceDE w:val="0"/>
+        <w:autoSpaceDN w:val="0"/>
+        <w:adjustRightInd w:val="0"/>
+        <w:spacing w:after="0" w:line="240" w:lineRule="auto"/>
+        <w:rPr>
+          <w:rFonts w:ascii="CMR9" w:hAnsi="CMR9" w:cs="CMR9"/>
+          <w:sz w:val="18"/>
+          <w:szCs w:val="18"/>
+        </w:rPr>
+      </w:pPr>
+    </w:p>
+    <w:p>
+      <w:pPr>
+        <w:autoSpaceDE w:val="0"/>
+        <w:autoSpaceDN w:val="0"/>
+        <w:adjustRightInd w:val="0"/>
+        <w:spacing w:after="0" w:line="240" w:lineRule="auto"/>
+        <w:rPr>
+          <w:rFonts w:ascii="Times New Roman" w:hAnsi="Times New Roman" w:cs="Times New Roman"/>
+          <w:sz w:val="24"/>
+          <w:szCs w:val="24"/>
+        </w:rPr>
+      </w:pPr>
+      <w:r>
+        <w:rPr>
+          <w:rFonts w:ascii="Times New Roman" w:hAnsi="Times New Roman" w:cs="Times New Roman"/>
+          <w:sz w:val="24"/>
+          <w:szCs w:val="24"/>
+        </w:rPr>
+        <w:t xml:space="preserve">       </w:t>
+      </w:r>
+      <w:r>
+        <w:rPr>
+          <w:rFonts w:ascii="Times New Roman" w:hAnsi="Times New Roman" w:cs="Times New Roman"/>
+          <w:sz w:val="24"/>
+          <w:szCs w:val="24"/>
+        </w:rPr>
+        <w:t>K. Y. Goldberg. Orienting polygonal parts without</w:t>
+      </w:r>
+    </w:p>
+    <w:p>
+      <w:pPr>
+        <w:rPr>
+          <w:rFonts w:ascii="Times New Roman" w:hAnsi="Times New Roman" w:cs="Times New Roman"/>
+          <w:sz w:val="24"/>
+          <w:szCs w:val="24"/>
+        </w:rPr>
+      </w:pPr>
+      <w:r>
+        <w:rPr>
+          <w:rFonts w:ascii="Times New Roman" w:hAnsi="Times New Roman" w:cs="Times New Roman"/>
+          <w:sz w:val="24"/>
+          <w:szCs w:val="24"/>
+        </w:rPr>
+        <w:t xml:space="preserve">       </w:t>
+      </w:r>
+      <w:r>
+        <w:rPr>
+          <w:rFonts w:ascii="Times New Roman" w:hAnsi="Times New Roman" w:cs="Times New Roman"/>
+          <w:sz w:val="24"/>
+          <w:szCs w:val="24"/>
+        </w:rPr>
+        <w:t>sensors. Algorithmica, 10(3):201{225, August 1993.</w:t>
+      </w:r>
+    </w:p>
+    <w:p>
+      <w:pPr>
+        <w:rPr>
+          <w:rFonts w:ascii="Times New Roman" w:hAnsi="Times New Roman" w:cs="Times New Roman"/>
+          <w:sz w:val="24"/>
+          <w:szCs w:val="24"/>
+        </w:rPr>
+      </w:pPr>
+    </w:p>
+    <w:p>
+      <w:pPr>
+        <w:rPr>
+          <w:rFonts w:ascii="Times New Roman" w:hAnsi="Times New Roman" w:cs="Times New Roman"/>
+          <w:sz w:val="24"/>
+          <w:szCs w:val="24"/>
+        </w:rPr>
+      </w:pPr>
+    </w:p>
+    <w:p>
+      <w:pPr>
+        <w:rPr>
+          <w:rFonts w:ascii="Times New Roman" w:hAnsi="Times New Roman" w:cs="Times New Roman"/>
+          <w:b/>
+          <w:sz w:val="24"/>
+          <w:szCs w:val="24"/>
+        </w:rPr>
+      </w:pPr>
+      <w:r>
+        <w:rPr>
+          <w:rFonts w:ascii="Times New Roman" w:hAnsi="Times New Roman" w:cs="Times New Roman"/>
+          <w:b/>
+          <w:sz w:val="24"/>
+          <w:szCs w:val="24"/>
+        </w:rPr>
+        <w:t>Papers read in week 20</w:t>
+      </w:r>
+      <w:r>
+        <w:rPr>
+          <w:rFonts w:ascii="Times New Roman" w:hAnsi="Times New Roman" w:cs="Times New Roman"/>
+          <w:b/>
+          <w:sz w:val="24"/>
+          <w:szCs w:val="24"/>
+          <w:vertAlign w:val="superscript"/>
+        </w:rPr>
+        <w:t>th</w:t>
+      </w:r>
+      <w:r>
+        <w:rPr>
+          <w:rFonts w:ascii="Times New Roman" w:hAnsi="Times New Roman" w:cs="Times New Roman"/>
+          <w:b/>
+          <w:sz w:val="24"/>
+          <w:szCs w:val="24"/>
+        </w:rPr>
+        <w:t xml:space="preserve"> – 27</w:t>
+      </w:r>
+      <w:r>
+        <w:rPr>
+          <w:rFonts w:ascii="Times New Roman" w:hAnsi="Times New Roman" w:cs="Times New Roman"/>
+          <w:b/>
+          <w:sz w:val="24"/>
+          <w:szCs w:val="24"/>
+          <w:vertAlign w:val="superscript"/>
+        </w:rPr>
+        <w:t>th</w:t>
+      </w:r>
+      <w:r>
+        <w:rPr>
+          <w:rFonts w:ascii="Times New Roman" w:hAnsi="Times New Roman" w:cs="Times New Roman"/>
+          <w:b/>
+          <w:sz w:val="24"/>
+          <w:szCs w:val="24"/>
+        </w:rPr>
+        <w:t xml:space="preserve"> October</w:t>
+      </w:r>
+      <w:r>
+        <w:rPr>
+          <w:rFonts w:ascii="Times New Roman" w:hAnsi="Times New Roman" w:cs="Times New Roman"/>
+          <w:b/>
+          <w:sz w:val="24"/>
+          <w:szCs w:val="24"/>
+        </w:rPr>
+        <w:t>:</w:t>
+      </w:r>
+    </w:p>
+    <w:p>
+      <w:pPr>
+        <w:rPr>
+          <w:rFonts w:ascii="Times New Roman" w:hAnsi="Times New Roman" w:cs="Times New Roman"/>
+          <w:b/>
+          <w:sz w:val="24"/>
+          <w:szCs w:val="24"/>
+        </w:rPr>
+      </w:pPr>
+    </w:p>
+    <w:p>
+      <w:pPr>
+        <w:pStyle w:val="ListParagraph"/>
+        <w:numPr>
+          <w:ilvl w:val="0"/>
+          <w:numId w:val="3"/>
+        </w:numPr>
+        <w:rPr>
+          <w:rFonts w:ascii="Times New Roman" w:eastAsia="Times New Roman" w:hAnsi="Times New Roman" w:cs="Times New Roman"/>
+          <w:b/>
+          <w:color w:val="000000"/>
+          <w:sz w:val="24"/>
+          <w:szCs w:val="24"/>
+        </w:rPr>
+      </w:pPr>
+      <w:r>
+        <w:rPr>
+          <w:rFonts w:ascii="Times New Roman" w:eastAsia="Times New Roman" w:hAnsi="Times New Roman" w:cs="Times New Roman"/>
+          <w:b/>
+          <w:color w:val="000000"/>
+          <w:sz w:val="24"/>
+          <w:szCs w:val="24"/>
+        </w:rPr>
+        <w:t>Molecular Shape Sorting Using Molecular Organic Cages</w:t>
+      </w:r>
+    </w:p>
+    <w:p>
+      <w:pPr>
+        <w:pStyle w:val="ListParagraph"/>
+        <w:rPr>
+          <w:rFonts w:ascii="Times New Roman" w:eastAsia="Times New Roman" w:hAnsi="Times New Roman" w:cs="Times New Roman"/>
+          <w:color w:val="000000"/>
+          <w:sz w:val="24"/>
+          <w:szCs w:val="24"/>
+        </w:rPr>
+      </w:pPr>
+      <w:r>
+        <w:rPr>
+          <w:rFonts w:ascii="Times New Roman" w:eastAsia="Times New Roman" w:hAnsi="Times New Roman" w:cs="Times New Roman"/>
+          <w:color w:val="000000"/>
+          <w:sz w:val="24"/>
+          <w:szCs w:val="24"/>
+        </w:rPr>
+        <w:t>This paper</w:t>
+      </w:r>
+      <w:r>
+        <w:rPr>
+          <w:rFonts w:ascii="Times New Roman" w:eastAsia="Times New Roman" w:hAnsi="Times New Roman" w:cs="Times New Roman"/>
+          <w:color w:val="000000"/>
+          <w:sz w:val="24"/>
+          <w:szCs w:val="24"/>
+        </w:rPr>
+        <w:t xml:space="preserve"> presents an energy efficient method for separation of chemicals (molecules). In industries, fractional distillation is a common separation process, but it is very costly in terms of energy requirement. </w:t>
+      </w:r>
+      <w:r>
+        <w:rPr>
+          <w:rFonts w:ascii="Times New Roman" w:eastAsia="Times New Roman" w:hAnsi="Times New Roman" w:cs="Times New Roman"/>
+          <w:color w:val="000000"/>
+          <w:sz w:val="24"/>
+          <w:szCs w:val="24"/>
+        </w:rPr>
+        <w:t xml:space="preserve">The proposed method shows that porous organic molecules can be used for the solid-state separation of other organic molecules. </w:t>
+      </w:r>
+    </w:p>
+    <w:p>
+      <w:pPr>
+        <w:pStyle w:val="ListParagraph"/>
+        <w:rPr>
+          <w:rFonts w:ascii="Times New Roman" w:eastAsia="Times New Roman" w:hAnsi="Times New Roman" w:cs="Times New Roman"/>
+          <w:color w:val="000000"/>
+          <w:sz w:val="24"/>
+          <w:szCs w:val="24"/>
+        </w:rPr>
+      </w:pPr>
+      <w:r>
+        <w:rPr>
+          <w:rFonts w:ascii="Times New Roman" w:eastAsia="Times New Roman" w:hAnsi="Times New Roman" w:cs="Times New Roman"/>
+          <w:noProof/>
+          <w:color w:val="000000"/>
+          <w:sz w:val="24"/>
+          <w:szCs w:val="24"/>
+        </w:rPr>
+        <w:lastRenderedPageBreak/>
+        <w:drawing>
+          <wp:inline distT="0" distB="0" distL="0" distR="0">
+            <wp:extent cx="3761105" cy="3458845"/>
+            <wp:effectExtent l="0" t="0" r="0" b="8255"/>
+            <wp:docPr id="4" name="Picture 4"/>
+            <wp:cNvGraphicFramePr>
+              <a:graphicFrameLocks xmlns:a="http://schemas.openxmlformats.org/drawingml/2006/main" noChangeAspect="1"/>
+            </wp:cNvGraphicFramePr>
+            <a:graphic xmlns:a="http://schemas.openxmlformats.org/drawingml/2006/main">
+              <a:graphicData uri="http://schemas.openxmlformats.org/drawingml/2006/picture">
+                <pic:pic xmlns:pic="http://schemas.openxmlformats.org/drawingml/2006/picture">
+                  <pic:nvPicPr>
+                    <pic:cNvPr id="0" name="Picture 1"/>
+                    <pic:cNvPicPr>
+                      <a:picLocks noChangeAspect="1" noChangeArrowheads="1"/>
+                    </pic:cNvPicPr>
+                  </pic:nvPicPr>
+                  <pic:blipFill>
+                    <a:blip r:embed="rId10">
+                      <a:extLst>
+                        <a:ext uri="{28A0092B-C50C-407E-A947-70E740481C1C}">
+                          <a14:useLocalDpi xmlns:a14="http://schemas.microsoft.com/office/drawing/2010/main" val="0"/>
+                        </a:ext>
+                      </a:extLst>
+                    </a:blip>
+                    <a:srcRect/>
+                    <a:stretch>
+                      <a:fillRect/>
+                    </a:stretch>
+                  </pic:blipFill>
+                  <pic:spPr bwMode="auto">
+                    <a:xfrm>
+                      <a:off x="0" y="0"/>
+                      <a:ext cx="3761105" cy="3458845"/>
+                    </a:xfrm>
+                    <a:prstGeom prst="rect">
+                      <a:avLst/>
+                    </a:prstGeom>
+                    <a:noFill/>
+                    <a:ln>
+                      <a:noFill/>
+                    </a:ln>
+                  </pic:spPr>
+                </pic:pic>
+              </a:graphicData>
+            </a:graphic>
+          </wp:inline>
+        </w:drawing>
+      </w:r>
+    </w:p>
+    <w:p>
+      <w:pPr>
+        <w:pStyle w:val="ListParagraph"/>
+        <w:rPr>
+          <w:rFonts w:ascii="Times New Roman" w:eastAsia="Times New Roman" w:hAnsi="Times New Roman" w:cs="Times New Roman"/>
+          <w:color w:val="000000"/>
+          <w:sz w:val="24"/>
+          <w:szCs w:val="24"/>
+        </w:rPr>
+      </w:pPr>
+      <w:r>
+        <w:rPr>
+          <w:rFonts w:ascii="Times New Roman" w:eastAsia="Times New Roman" w:hAnsi="Times New Roman" w:cs="Times New Roman"/>
+          <w:color w:val="000000"/>
+          <w:sz w:val="24"/>
+          <w:szCs w:val="24"/>
+        </w:rPr>
+        <w:t>This idea doesn’t have much in common with our project because they have not proposed any algorithm for automatic sorting or separation of particles/molecules. They’ve simply experimented with two types of organic molecules which can be used to separate a chemical feedstock from its isomer.</w:t>
+      </w:r>
+    </w:p>
+    <w:p>
+      <w:pPr>
+        <w:pStyle w:val="ListParagraph"/>
+        <w:rPr>
+          <w:rFonts w:ascii="Times New Roman" w:eastAsia="Times New Roman" w:hAnsi="Times New Roman" w:cs="Times New Roman"/>
+          <w:color w:val="000000"/>
+          <w:sz w:val="24"/>
+          <w:szCs w:val="24"/>
+        </w:rPr>
+      </w:pPr>
+    </w:p>
+    <w:p>
+      <w:pPr>
+        <w:pStyle w:val="ListParagraph"/>
+        <w:rPr>
+          <w:rFonts w:ascii="Times New Roman" w:eastAsia="Times New Roman" w:hAnsi="Times New Roman" w:cs="Times New Roman"/>
+          <w:color w:val="000000"/>
+          <w:sz w:val="24"/>
+          <w:szCs w:val="24"/>
+        </w:rPr>
+      </w:pPr>
+    </w:p>
+    <w:p>
+      <w:pPr>
+        <w:pStyle w:val="ListParagraph"/>
+        <w:rPr>
+          <w:rFonts w:ascii="Times New Roman" w:eastAsia="Times New Roman" w:hAnsi="Times New Roman" w:cs="Times New Roman"/>
+          <w:color w:val="000000"/>
+          <w:sz w:val="24"/>
+          <w:szCs w:val="24"/>
+        </w:rPr>
+      </w:pPr>
+    </w:p>
+    <w:p>
+      <w:pPr>
+        <w:pStyle w:val="ListParagraph"/>
+        <w:rPr>
+          <w:rFonts w:ascii="Times New Roman" w:eastAsia="Times New Roman" w:hAnsi="Times New Roman" w:cs="Times New Roman"/>
+          <w:color w:val="000000"/>
+          <w:sz w:val="24"/>
+          <w:szCs w:val="24"/>
+        </w:rPr>
+      </w:pPr>
+      <w:r>
+        <w:rPr>
+          <w:rFonts w:ascii="Times New Roman" w:eastAsia="Times New Roman" w:hAnsi="Times New Roman" w:cs="Times New Roman"/>
+          <w:color w:val="000000"/>
           <w:sz w:val="24"/>
           <w:szCs w:val="24"/>
         </w:rPr>
         <w:t xml:space="preserve"> </w:t>
       </w:r>
+    </w:p>
+    <w:p>
+      <w:pPr>
+        <w:pStyle w:val="ListParagraph"/>
+        <w:numPr>
+          <w:ilvl w:val="0"/>
+          <w:numId w:val="3"/>
+        </w:numPr>
+        <w:rPr>
+          <w:rFonts w:ascii="Times New Roman" w:eastAsia="Times New Roman" w:hAnsi="Times New Roman" w:cs="Times New Roman"/>
+          <w:b/>
+          <w:color w:val="000000"/>
+          <w:sz w:val="24"/>
+          <w:szCs w:val="24"/>
+        </w:rPr>
+      </w:pPr>
+      <w:r>
+        <w:rPr>
+          <w:rFonts w:ascii="Times New Roman" w:eastAsia="Times New Roman" w:hAnsi="Times New Roman" w:cs="Times New Roman"/>
+          <w:b/>
+          <w:color w:val="000000"/>
+          <w:sz w:val="24"/>
+          <w:szCs w:val="24"/>
+        </w:rPr>
+        <w:t>Shape Sorting of Sand Grains by Wind Action</w:t>
+      </w:r>
+    </w:p>
+    <w:p>
+      <w:pPr>
+        <w:pStyle w:val="ListParagraph"/>
+        <w:rPr>
+          <w:rFonts w:ascii="Times New Roman" w:eastAsia="Times New Roman" w:hAnsi="Times New Roman" w:cs="Times New Roman"/>
+          <w:color w:val="000000"/>
+          <w:sz w:val="24"/>
+          <w:szCs w:val="24"/>
+        </w:rPr>
+      </w:pPr>
+      <w:r>
+        <w:rPr>
+          <w:rFonts w:ascii="Times New Roman" w:eastAsia="Times New Roman" w:hAnsi="Times New Roman" w:cs="Times New Roman"/>
+          <w:color w:val="000000"/>
+          <w:sz w:val="24"/>
+          <w:szCs w:val="24"/>
+        </w:rPr>
+        <w:t>This paper provides experimental results which prove that wi</w:t>
+      </w:r>
+      <w:r>
+        <w:rPr>
+          <w:rFonts w:ascii="Times New Roman" w:eastAsia="Times New Roman" w:hAnsi="Times New Roman" w:cs="Times New Roman"/>
+          <w:color w:val="000000"/>
+          <w:sz w:val="24"/>
+          <w:szCs w:val="24"/>
+        </w:rPr>
+        <w:t>nd transportation</w:t>
+      </w:r>
+      <w:r>
+        <w:rPr>
+          <w:rFonts w:ascii="Times New Roman" w:eastAsia="Times New Roman" w:hAnsi="Times New Roman" w:cs="Times New Roman"/>
+          <w:color w:val="000000"/>
+          <w:sz w:val="24"/>
+          <w:szCs w:val="24"/>
+        </w:rPr>
+        <w:t xml:space="preserve"> favors rounder</w:t>
+      </w:r>
+      <w:r>
+        <w:rPr>
+          <w:rFonts w:ascii="Times New Roman" w:eastAsia="Times New Roman" w:hAnsi="Times New Roman" w:cs="Times New Roman"/>
+          <w:color w:val="000000"/>
+          <w:sz w:val="24"/>
+          <w:szCs w:val="24"/>
+        </w:rPr>
+        <w:t xml:space="preserve"> sand</w:t>
+      </w:r>
+      <w:r>
+        <w:rPr>
+          <w:rFonts w:ascii="Times New Roman" w:eastAsia="Times New Roman" w:hAnsi="Times New Roman" w:cs="Times New Roman"/>
+          <w:color w:val="000000"/>
+          <w:sz w:val="24"/>
+          <w:szCs w:val="24"/>
+        </w:rPr>
+        <w:t xml:space="preserve"> grains. Eolian sand grains are rounder than grains of other sand types.</w:t>
+      </w:r>
+      <w:r>
+        <w:rPr>
+          <w:rFonts w:ascii="Times New Roman" w:eastAsia="Times New Roman" w:hAnsi="Times New Roman" w:cs="Times New Roman"/>
+          <w:color w:val="000000"/>
+          <w:sz w:val="24"/>
+          <w:szCs w:val="24"/>
+        </w:rPr>
+        <w:t xml:space="preserve"> Thi</w:t>
+      </w:r>
+      <w:r>
+        <w:rPr>
+          <w:rFonts w:ascii="Times New Roman" w:eastAsia="Times New Roman" w:hAnsi="Times New Roman" w:cs="Times New Roman"/>
+          <w:color w:val="000000"/>
+          <w:sz w:val="24"/>
+          <w:szCs w:val="24"/>
+        </w:rPr>
+        <w:t>s roundness is attributed to</w:t>
+      </w:r>
+      <w:r>
+        <w:rPr>
+          <w:rFonts w:ascii="Times New Roman" w:eastAsia="Times New Roman" w:hAnsi="Times New Roman" w:cs="Times New Roman"/>
+          <w:color w:val="000000"/>
+          <w:sz w:val="24"/>
+          <w:szCs w:val="24"/>
+        </w:rPr>
+        <w:t xml:space="preserve"> selective sorting by the wind. </w:t>
+      </w:r>
+      <w:r>
+        <w:rPr>
+          <w:rFonts w:ascii="Times New Roman" w:eastAsia="Times New Roman" w:hAnsi="Times New Roman" w:cs="Times New Roman"/>
+          <w:color w:val="000000"/>
+          <w:sz w:val="24"/>
+          <w:szCs w:val="24"/>
+        </w:rPr>
+        <w:t>An example of field evidence of</w:t>
+      </w:r>
+      <w:r>
+        <w:rPr>
+          <w:rFonts w:ascii="Times New Roman" w:eastAsia="Times New Roman" w:hAnsi="Times New Roman" w:cs="Times New Roman"/>
+          <w:color w:val="000000"/>
+          <w:sz w:val="24"/>
+          <w:szCs w:val="24"/>
+        </w:rPr>
+        <w:t xml:space="preserve"> this sorting is the sand dune on the North Carolina coast. The grains of the dune are significantly rounder than the beach sand from which the dune is derived. </w:t>
+      </w:r>
+    </w:p>
+    <w:p>
+      <w:pPr>
+        <w:pStyle w:val="ListParagraph"/>
+        <w:rPr>
+          <w:rFonts w:ascii="Times New Roman" w:eastAsia="Times New Roman" w:hAnsi="Times New Roman" w:cs="Times New Roman"/>
+          <w:color w:val="000000"/>
+          <w:sz w:val="24"/>
+          <w:szCs w:val="24"/>
+        </w:rPr>
+      </w:pPr>
+      <w:r>
+        <w:rPr>
+          <w:rFonts w:ascii="Times New Roman" w:eastAsia="Times New Roman" w:hAnsi="Times New Roman" w:cs="Times New Roman"/>
+          <w:color w:val="000000"/>
+          <w:sz w:val="24"/>
+          <w:szCs w:val="24"/>
+        </w:rPr>
+        <w:t>The experiments of this paper show that the wind carries round grains faster and farther than it carries the angular grains.</w:t>
+      </w:r>
+      <w:r>
+        <w:rPr>
+          <w:rFonts w:ascii="Times New Roman" w:eastAsia="Times New Roman" w:hAnsi="Times New Roman" w:cs="Times New Roman"/>
+          <w:color w:val="000000"/>
+          <w:sz w:val="24"/>
+          <w:szCs w:val="24"/>
+        </w:rPr>
+        <w:t xml:space="preserve"> The sand used in the experiments was a mixture of very angular and very round grains</w:t>
+      </w:r>
+      <w:r>
+        <w:rPr>
+          <w:rFonts w:ascii="Times New Roman" w:eastAsia="Times New Roman" w:hAnsi="Times New Roman" w:cs="Times New Roman"/>
+          <w:color w:val="000000"/>
+          <w:sz w:val="24"/>
+          <w:szCs w:val="24"/>
+        </w:rPr>
+        <w:t xml:space="preserve"> </w:t>
+      </w:r>
+    </w:p>
+    <w:p>
+      <w:pPr>
+        <w:pStyle w:val="ListParagraph"/>
+        <w:rPr>
+          <w:rFonts w:ascii="Times New Roman" w:eastAsia="Times New Roman" w:hAnsi="Times New Roman" w:cs="Times New Roman"/>
+          <w:b/>
+          <w:color w:val="000000"/>
+          <w:sz w:val="24"/>
+          <w:szCs w:val="24"/>
+        </w:rPr>
+      </w:pPr>
+      <w:r>
+        <w:rPr>
+          <w:noProof/>
+        </w:rPr>
+        <w:lastRenderedPageBreak/>
+        <w:drawing>
+          <wp:inline distT="0" distB="0" distL="0" distR="0" wp14:anchorId="2E4B6556" wp14:editId="3F4945E6">
+            <wp:extent cx="5943600" cy="3713480"/>
+            <wp:effectExtent l="0" t="0" r="0" b="1270"/>
+            <wp:docPr id="5" name="Picture 5"/>
+            <wp:cNvGraphicFramePr>
+              <a:graphicFrameLocks xmlns:a="http://schemas.openxmlformats.org/drawingml/2006/main" noChangeAspect="1"/>
+            </wp:cNvGraphicFramePr>
+            <a:graphic xmlns:a="http://schemas.openxmlformats.org/drawingml/2006/main">
+              <a:graphicData uri="http://schemas.openxmlformats.org/drawingml/2006/picture">
+                <pic:pic xmlns:pic="http://schemas.openxmlformats.org/drawingml/2006/picture">
+                  <pic:nvPicPr>
+                    <pic:cNvPr id="1" name=""/>
+                    <pic:cNvPicPr/>
+                  </pic:nvPicPr>
+                  <pic:blipFill>
+                    <a:blip r:embed="rId11"/>
+                    <a:stretch>
+                      <a:fillRect/>
+                    </a:stretch>
+                  </pic:blipFill>
+                  <pic:spPr>
+                    <a:xfrm>
+                      <a:off x="0" y="0"/>
+                      <a:ext cx="5943600" cy="3713480"/>
+                    </a:xfrm>
+                    <a:prstGeom prst="rect">
+                      <a:avLst/>
+                    </a:prstGeom>
+                  </pic:spPr>
+                </pic:pic>
+              </a:graphicData>
+            </a:graphic>
+          </wp:inline>
+        </w:drawing>
+      </w:r>
+    </w:p>
+    <w:p>
+      <w:pPr>
+        <w:pStyle w:val="ListParagraph"/>
+        <w:rPr>
+          <w:rFonts w:ascii="Times New Roman" w:eastAsia="Times New Roman" w:hAnsi="Times New Roman" w:cs="Times New Roman"/>
+          <w:b/>
+          <w:color w:val="000000"/>
+          <w:sz w:val="24"/>
+          <w:szCs w:val="24"/>
+        </w:rPr>
+      </w:pPr>
+    </w:p>
+    <w:p>
+      <w:pPr>
+        <w:pStyle w:val="ListParagraph"/>
+        <w:rPr>
+          <w:rFonts w:ascii="Times New Roman" w:eastAsia="Times New Roman" w:hAnsi="Times New Roman" w:cs="Times New Roman"/>
+          <w:b/>
+          <w:color w:val="000000"/>
+          <w:sz w:val="24"/>
+          <w:szCs w:val="24"/>
+        </w:rPr>
+      </w:pPr>
+    </w:p>
+    <w:p>
+      <w:pPr>
+        <w:pStyle w:val="ListParagraph"/>
+        <w:rPr>
+          <w:rFonts w:ascii="Times New Roman" w:eastAsia="Times New Roman" w:hAnsi="Times New Roman" w:cs="Times New Roman"/>
+          <w:b/>
+          <w:color w:val="000000"/>
+          <w:sz w:val="24"/>
+          <w:szCs w:val="24"/>
+        </w:rPr>
+      </w:pPr>
+    </w:p>
+    <w:p>
+      <w:pPr>
+        <w:pStyle w:val="ListParagraph"/>
+        <w:numPr>
+          <w:ilvl w:val="0"/>
+          <w:numId w:val="3"/>
+        </w:numPr>
+        <w:autoSpaceDE w:val="0"/>
+        <w:autoSpaceDN w:val="0"/>
+        <w:adjustRightInd w:val="0"/>
+        <w:spacing w:after="0" w:line="240" w:lineRule="auto"/>
+        <w:rPr>
+          <w:rFonts w:ascii="Times New Roman" w:hAnsi="Times New Roman" w:cs="Times New Roman"/>
+          <w:b/>
+          <w:sz w:val="24"/>
+          <w:szCs w:val="24"/>
+        </w:rPr>
+      </w:pPr>
+      <w:r>
+        <w:rPr>
+          <w:rFonts w:ascii="Times New Roman" w:hAnsi="Times New Roman" w:cs="Times New Roman"/>
+          <w:b/>
+          <w:sz w:val="24"/>
+          <w:szCs w:val="24"/>
+        </w:rPr>
+        <w:t>A Review of Non-destructive Methods for Quality Evaluation and Sorting of Agricultural Products</w:t>
+      </w:r>
+      <w:r>
+        <w:rPr>
+          <w:rFonts w:ascii="Times New Roman" w:hAnsi="Times New Roman" w:cs="Times New Roman"/>
+          <w:b/>
+          <w:sz w:val="24"/>
+          <w:szCs w:val="24"/>
+        </w:rPr>
+        <w:t xml:space="preserve"> (Review Paper)</w:t>
+      </w:r>
+    </w:p>
+    <w:p>
+      <w:pPr>
+        <w:pStyle w:val="ListParagraph"/>
+        <w:rPr>
+          <w:rFonts w:ascii="Times New Roman" w:hAnsi="Times New Roman" w:cs="Times New Roman"/>
+          <w:sz w:val="24"/>
+          <w:szCs w:val="24"/>
+        </w:rPr>
+      </w:pPr>
+    </w:p>
+    <w:p>
+      <w:pPr>
+        <w:pStyle w:val="ListParagraph"/>
+        <w:rPr>
+          <w:rFonts w:ascii="Times New Roman" w:hAnsi="Times New Roman" w:cs="Times New Roman"/>
+          <w:sz w:val="24"/>
+          <w:szCs w:val="24"/>
+        </w:rPr>
+      </w:pPr>
+    </w:p>
+    <w:p>
+      <w:pPr>
+        <w:pStyle w:val="ListParagraph"/>
+        <w:rPr>
+          <w:rFonts w:ascii="Times New Roman" w:hAnsi="Times New Roman" w:cs="Times New Roman"/>
+          <w:sz w:val="24"/>
+          <w:szCs w:val="24"/>
+        </w:rPr>
+      </w:pPr>
+      <w:r>
+        <w:rPr>
+          <w:rFonts w:ascii="Times New Roman" w:hAnsi="Times New Roman" w:cs="Times New Roman"/>
+          <w:sz w:val="24"/>
+          <w:szCs w:val="24"/>
+        </w:rPr>
+        <w:t xml:space="preserve">This paper provides an overview </w:t>
+      </w:r>
+      <w:r>
+        <w:rPr>
+          <w:rFonts w:ascii="Times New Roman" w:hAnsi="Times New Roman" w:cs="Times New Roman"/>
+          <w:sz w:val="24"/>
+          <w:szCs w:val="24"/>
+        </w:rPr>
+        <w:t>of different methods used for quality evaluation and sorting of agricultural products. These techniques depend on the following properties of the products: density, firmness, vibrational characteristics, X-ray and Gamma-ray transmission ad electrical properties.</w:t>
+      </w:r>
+    </w:p>
+    <w:p>
+      <w:pPr>
+        <w:pStyle w:val="ListParagraph"/>
+        <w:rPr>
+          <w:rFonts w:ascii="Times New Roman" w:hAnsi="Times New Roman" w:cs="Times New Roman"/>
+          <w:sz w:val="24"/>
+          <w:szCs w:val="24"/>
+        </w:rPr>
+      </w:pPr>
+    </w:p>
+    <w:p>
+      <w:pPr>
+        <w:pStyle w:val="ListParagraph"/>
+        <w:rPr>
+          <w:rFonts w:ascii="Times New Roman" w:hAnsi="Times New Roman" w:cs="Times New Roman"/>
+          <w:sz w:val="24"/>
+          <w:szCs w:val="24"/>
+        </w:rPr>
+      </w:pPr>
+      <w:r>
+        <w:rPr>
+          <w:rFonts w:ascii="Times New Roman" w:hAnsi="Times New Roman" w:cs="Times New Roman"/>
+          <w:b/>
+          <w:sz w:val="24"/>
+          <w:szCs w:val="24"/>
+        </w:rPr>
+        <w:t>Density</w:t>
+      </w:r>
+      <w:r>
+        <w:rPr>
+          <w:rFonts w:ascii="Times New Roman" w:hAnsi="Times New Roman" w:cs="Times New Roman"/>
+          <w:sz w:val="24"/>
+          <w:szCs w:val="24"/>
+        </w:rPr>
+        <w:t xml:space="preserve">: Density of fruits and vegetables increases with maturity. </w:t>
+      </w:r>
+      <w:r>
+        <w:rPr>
+          <w:rFonts w:ascii="Times New Roman" w:hAnsi="Times New Roman" w:cs="Times New Roman"/>
+          <w:sz w:val="24"/>
+          <w:szCs w:val="24"/>
+        </w:rPr>
+        <w:t xml:space="preserve">Defects like frost damage, insect damage or puffiness reduces the density of these products. </w:t>
+      </w:r>
+    </w:p>
+    <w:p>
+      <w:pPr>
+        <w:pStyle w:val="ListParagraph"/>
+        <w:rPr>
+          <w:rFonts w:ascii="Times New Roman" w:hAnsi="Times New Roman" w:cs="Times New Roman"/>
+          <w:sz w:val="24"/>
+          <w:szCs w:val="24"/>
+        </w:rPr>
+      </w:pPr>
+      <w:r>
+        <w:rPr>
+          <w:rFonts w:ascii="Times New Roman" w:hAnsi="Times New Roman" w:cs="Times New Roman"/>
+          <w:b/>
+          <w:sz w:val="24"/>
+          <w:szCs w:val="24"/>
+        </w:rPr>
+        <w:t>Firmness</w:t>
+      </w:r>
+      <w:r>
+        <w:rPr>
+          <w:rFonts w:ascii="Times New Roman" w:hAnsi="Times New Roman" w:cs="Times New Roman"/>
+          <w:sz w:val="24"/>
+          <w:szCs w:val="24"/>
+        </w:rPr>
+        <w:t xml:space="preserve">: Is a physical property which can be used to evaluate quality. Mature and fully ripe products are </w:t>
+      </w:r>
+      <w:r>
+        <w:rPr>
+          <w:rFonts w:ascii="Times New Roman" w:hAnsi="Times New Roman" w:cs="Times New Roman"/>
+          <w:sz w:val="24"/>
+          <w:szCs w:val="24"/>
+        </w:rPr>
+        <w:t>firmer</w:t>
+      </w:r>
+      <w:r>
+        <w:rPr>
+          <w:rFonts w:ascii="Times New Roman" w:hAnsi="Times New Roman" w:cs="Times New Roman"/>
+          <w:sz w:val="24"/>
+          <w:szCs w:val="24"/>
+        </w:rPr>
+        <w:t xml:space="preserve"> as compared to overripe and damaged products. </w:t>
+      </w:r>
+    </w:p>
+    <w:p>
+      <w:pPr>
+        <w:pStyle w:val="ListParagraph"/>
+        <w:rPr>
+          <w:rFonts w:ascii="Times New Roman" w:hAnsi="Times New Roman" w:cs="Times New Roman"/>
+          <w:sz w:val="24"/>
+          <w:szCs w:val="24"/>
+        </w:rPr>
+      </w:pPr>
+      <w:r>
+        <w:rPr>
+          <w:rFonts w:ascii="Times New Roman" w:hAnsi="Times New Roman" w:cs="Times New Roman"/>
+          <w:b/>
+          <w:sz w:val="24"/>
+          <w:szCs w:val="24"/>
+        </w:rPr>
+        <w:t>Optical reflectance</w:t>
+      </w:r>
+      <w:r>
+        <w:rPr>
+          <w:rFonts w:ascii="Times New Roman" w:hAnsi="Times New Roman" w:cs="Times New Roman"/>
+          <w:b/>
+          <w:sz w:val="24"/>
+          <w:szCs w:val="24"/>
+        </w:rPr>
+        <w:t>:</w:t>
+      </w:r>
+      <w:r>
+        <w:rPr>
+          <w:rFonts w:ascii="Times New Roman" w:hAnsi="Times New Roman" w:cs="Times New Roman"/>
+          <w:sz w:val="24"/>
+          <w:szCs w:val="24"/>
+        </w:rPr>
+        <w:t xml:space="preserve"> has been used to evaluate certain characteristics near the surface of the product for maturity evaluation, color sorting and detection of surface defects.</w:t>
+      </w:r>
+    </w:p>
+    <w:p>
+      <w:pPr>
+        <w:pStyle w:val="ListParagraph"/>
+        <w:rPr>
+          <w:rFonts w:ascii="Times New Roman" w:hAnsi="Times New Roman" w:cs="Times New Roman"/>
+          <w:sz w:val="24"/>
+          <w:szCs w:val="24"/>
+        </w:rPr>
+      </w:pPr>
+      <w:r>
+        <w:rPr>
+          <w:rFonts w:ascii="Times New Roman" w:hAnsi="Times New Roman" w:cs="Times New Roman"/>
+          <w:b/>
+          <w:sz w:val="24"/>
+          <w:szCs w:val="24"/>
+        </w:rPr>
+        <w:t>Machine Vision</w:t>
+      </w:r>
+      <w:r>
+        <w:rPr>
+          <w:rFonts w:ascii="Times New Roman" w:hAnsi="Times New Roman" w:cs="Times New Roman"/>
+          <w:sz w:val="24"/>
+          <w:szCs w:val="24"/>
+        </w:rPr>
+        <w:t>: New algorithms and hardware architectures have been developed for high-speed extraction of features which are related to specific quality factors of the fruits and vegetables.</w:t>
+      </w:r>
+    </w:p>
+    <w:p>
+      <w:pPr>
+        <w:pStyle w:val="ListParagraph"/>
+        <w:rPr>
+          <w:rFonts w:ascii="Times New Roman" w:hAnsi="Times New Roman" w:cs="Times New Roman"/>
+          <w:sz w:val="24"/>
+          <w:szCs w:val="24"/>
+        </w:rPr>
+      </w:pPr>
+    </w:p>
+    <w:p>
+      <w:pPr>
+        <w:pStyle w:val="ListParagraph"/>
+        <w:rPr>
+          <w:rFonts w:ascii="Times New Roman" w:hAnsi="Times New Roman" w:cs="Times New Roman"/>
+          <w:sz w:val="24"/>
+          <w:szCs w:val="24"/>
+        </w:rPr>
+      </w:pPr>
+    </w:p>
+    <w:p>
+      <w:pPr>
+        <w:pStyle w:val="ListParagraph"/>
+        <w:rPr>
+          <w:rFonts w:ascii="Times New Roman" w:hAnsi="Times New Roman" w:cs="Times New Roman"/>
+          <w:sz w:val="24"/>
+          <w:szCs w:val="24"/>
+        </w:rPr>
+      </w:pPr>
+      <w:r>
+        <w:rPr>
+          <w:rFonts w:ascii="Times New Roman" w:hAnsi="Times New Roman" w:cs="Times New Roman"/>
+          <w:sz w:val="24"/>
+          <w:szCs w:val="24"/>
+        </w:rPr>
+        <w:lastRenderedPageBreak/>
+        <w:t xml:space="preserve">Although many methods have been developed for quality evaluation, natural variability in structure, composition and other extraneous factors make it difficult to find strong correlation between physical properties and quality factors. </w:t>
+      </w:r>
+      <w:r>
+        <w:rPr>
+          <w:rFonts w:ascii="Times New Roman" w:hAnsi="Times New Roman" w:cs="Times New Roman"/>
+          <w:sz w:val="24"/>
+          <w:szCs w:val="24"/>
+        </w:rPr>
+        <w:t xml:space="preserve">However, with the use of computers and fast data processing techniques, researchers have been able to improve the correlation. </w:t>
+      </w:r>
+      <w:bookmarkStart w:id="0" w:name="_GoBack"/>
+      <w:bookmarkEnd w:id="0"/>
+    </w:p>
+    <w:p>
+      <w:pPr>
+        <w:pStyle w:val="ListParagraph"/>
+        <w:rPr>
+          <w:rFonts w:ascii="Times New Roman" w:hAnsi="Times New Roman" w:cs="Times New Roman"/>
+          <w:sz w:val="24"/>
+          <w:szCs w:val="24"/>
+        </w:rPr>
+      </w:pPr>
+    </w:p>
+    <w:p>
+      <w:pPr>
+        <w:pStyle w:val="ListParagraph"/>
+        <w:rPr>
+          <w:rFonts w:ascii="Times New Roman" w:hAnsi="Times New Roman" w:cs="Times New Roman"/>
+          <w:sz w:val="24"/>
+          <w:szCs w:val="24"/>
+        </w:rPr>
+      </w:pPr>
+    </w:p>
+    <w:p>
+      <w:pPr>
+        <w:pStyle w:val="ListParagraph"/>
+        <w:rPr>
+          <w:rFonts w:ascii="Times New Roman" w:hAnsi="Times New Roman" w:cs="Times New Roman"/>
+          <w:sz w:val="24"/>
+          <w:szCs w:val="24"/>
+        </w:rPr>
+      </w:pPr>
+    </w:p>
+    <w:p>
+      <w:pPr>
+        <w:pStyle w:val="ListParagraph"/>
+        <w:rPr>
+          <w:rFonts w:ascii="Times New Roman" w:hAnsi="Times New Roman" w:cs="Times New Roman"/>
+          <w:sz w:val="24"/>
+          <w:szCs w:val="24"/>
+        </w:rPr>
+      </w:pPr>
     </w:p>
     <w:p>
       <w:pPr>
@@ -1185,11 +2679,127 @@
       </w:rPr>
     </w:lvl>
   </w:abstractNum>
+  <w:abstractNum w:abstractNumId="2" w15:restartNumberingAfterBreak="0">
+    <w:nsid w:val="7AC120E6"/>
+    <w:multiLevelType w:val="hybridMultilevel"/>
+    <w:tmpl w:val="7A1CFAB0"/>
+    <w:lvl w:ilvl="0" w:tplc="04090001">
+      <w:start w:val="1"/>
+      <w:numFmt w:val="bullet"/>
+      <w:lvlText w:val=""/>
+      <w:lvlJc w:val="left"/>
+      <w:pPr>
+        <w:ind w:left="720" w:hanging="360"/>
+      </w:pPr>
+      <w:rPr>
+        <w:rFonts w:ascii="Symbol" w:hAnsi="Symbol" w:hint="default"/>
+      </w:rPr>
+    </w:lvl>
+    <w:lvl w:ilvl="1" w:tplc="04090003" w:tentative="1">
+      <w:start w:val="1"/>
+      <w:numFmt w:val="bullet"/>
+      <w:lvlText w:val="o"/>
+      <w:lvlJc w:val="left"/>
+      <w:pPr>
+        <w:ind w:left="1440" w:hanging="360"/>
+      </w:pPr>
+      <w:rPr>
+        <w:rFonts w:ascii="Courier New" w:hAnsi="Courier New" w:cs="Courier New" w:hint="default"/>
+      </w:rPr>
+    </w:lvl>
+    <w:lvl w:ilvl="2" w:tplc="04090005" w:tentative="1">
+      <w:start w:val="1"/>
+      <w:numFmt w:val="bullet"/>
+      <w:lvlText w:val=""/>
+      <w:lvlJc w:val="left"/>
+      <w:pPr>
+        <w:ind w:left="2160" w:hanging="360"/>
+      </w:pPr>
+      <w:rPr>
+        <w:rFonts w:ascii="Wingdings" w:hAnsi="Wingdings" w:hint="default"/>
+      </w:rPr>
+    </w:lvl>
+    <w:lvl w:ilvl="3" w:tplc="04090001" w:tentative="1">
+      <w:start w:val="1"/>
+      <w:numFmt w:val="bullet"/>
+      <w:lvlText w:val=""/>
+      <w:lvlJc w:val="left"/>
+      <w:pPr>
+        <w:ind w:left="2880" w:hanging="360"/>
+      </w:pPr>
+      <w:rPr>
+        <w:rFonts w:ascii="Symbol" w:hAnsi="Symbol" w:hint="default"/>
+      </w:rPr>
+    </w:lvl>
+    <w:lvl w:ilvl="4" w:tplc="04090003" w:tentative="1">
+      <w:start w:val="1"/>
+      <w:numFmt w:val="bullet"/>
+      <w:lvlText w:val="o"/>
+      <w:lvlJc w:val="left"/>
+      <w:pPr>
+        <w:ind w:left="3600" w:hanging="360"/>
+      </w:pPr>
+      <w:rPr>
+        <w:rFonts w:ascii="Courier New" w:hAnsi="Courier New" w:cs="Courier New" w:hint="default"/>
+      </w:rPr>
+    </w:lvl>
+    <w:lvl w:ilvl="5" w:tplc="04090005" w:tentative="1">
+      <w:start w:val="1"/>
+      <w:numFmt w:val="bullet"/>
+      <w:lvlText w:val=""/>
+      <w:lvlJc w:val="left"/>
+      <w:pPr>
+        <w:ind w:left="4320" w:hanging="360"/>
+      </w:pPr>
+      <w:rPr>
+        <w:rFonts w:ascii="Wingdings" w:hAnsi="Wingdings" w:hint="default"/>
+      </w:rPr>
+    </w:lvl>
+    <w:lvl w:ilvl="6" w:tplc="04090001" w:tentative="1">
+      <w:start w:val="1"/>
+      <w:numFmt w:val="bullet"/>
+      <w:lvlText w:val=""/>
+      <w:lvlJc w:val="left"/>
+      <w:pPr>
+        <w:ind w:left="5040" w:hanging="360"/>
+      </w:pPr>
+      <w:rPr>
+        <w:rFonts w:ascii="Symbol" w:hAnsi="Symbol" w:hint="default"/>
+      </w:rPr>
+    </w:lvl>
+    <w:lvl w:ilvl="7" w:tplc="04090003" w:tentative="1">
+      <w:start w:val="1"/>
+      <w:numFmt w:val="bullet"/>
+      <w:lvlText w:val="o"/>
+      <w:lvlJc w:val="left"/>
+      <w:pPr>
+        <w:ind w:left="5760" w:hanging="360"/>
+      </w:pPr>
+      <w:rPr>
+        <w:rFonts w:ascii="Courier New" w:hAnsi="Courier New" w:cs="Courier New" w:hint="default"/>
+      </w:rPr>
+    </w:lvl>
+    <w:lvl w:ilvl="8" w:tplc="04090005" w:tentative="1">
+      <w:start w:val="1"/>
+      <w:numFmt w:val="bullet"/>
+      <w:lvlText w:val=""/>
+      <w:lvlJc w:val="left"/>
+      <w:pPr>
+        <w:ind w:left="6480" w:hanging="360"/>
+      </w:pPr>
+      <w:rPr>
+        <w:rFonts w:ascii="Wingdings" w:hAnsi="Wingdings" w:hint="default"/>
+      </w:rPr>
+    </w:lvl>
+  </w:abstractNum>
   <w:num w:numId="1">
     <w:abstractNumId w:val="0"/>
   </w:num>
   <w:num w:numId="2">
     <w:abstractNumId w:val="1"/>
+  </w:num>
+  <w:num w:numId="3">
+    <w:abstractNumId w:val="2"/>
   </w:num>
 </w:numbering>
 </file>
@@ -1630,6 +3240,29 @@
       <w:contextualSpacing/>
     </w:pPr>
   </w:style>
+  <w:style w:type="character" w:styleId="Hyperlink">
+    <w:name w:val="Hyperlink"/>
+    <w:basedOn w:val="DefaultParagraphFont"/>
+    <w:uiPriority w:val="99"/>
+    <w:unhideWhenUsed/>
+    <w:rsid w:val="00A83941"/>
+    <w:rPr>
+      <w:color w:val="0563C1" w:themeColor="hyperlink"/>
+      <w:u w:val="single"/>
+    </w:rPr>
+  </w:style>
+  <w:style w:type="character" w:styleId="UnresolvedMention">
+    <w:name w:val="Unresolved Mention"/>
+    <w:basedOn w:val="DefaultParagraphFont"/>
+    <w:uiPriority w:val="99"/>
+    <w:semiHidden/>
+    <w:unhideWhenUsed/>
+    <w:rsid w:val="00A83941"/>
+    <w:rPr>
+      <w:color w:val="808080"/>
+      <w:shd w:val="clear" w:color="auto" w:fill="E6E6E6"/>
+    </w:rPr>
+  </w:style>
 </w:styles>
 </file>
 

</xml_diff>